<commit_message>
create admin side pages
</commit_message>
<xml_diff>
--- a/Proposal Defense.docx
+++ b/Proposal Defense.docx
@@ -3226,21 +3226,32 @@
           <w:b/>
           <w:bCs/>
           <w:color w:val="000000" w:themeColor="text1"/>
+          <w:sz w:val="24"/>
+          <w:szCs w:val="24"/>
+        </w:rPr>
+      </w:pPr>
+      <w:bookmarkStart w:id="1" w:name="_Toc192344496"/>
+      <w:r>
+        <w:rPr>
+          <w:rFonts w:ascii="Times New Roman" w:hAnsi="Times New Roman" w:cs="Times New Roman"/>
+          <w:b/>
+          <w:bCs/>
+          <w:color w:val="000000" w:themeColor="text1"/>
           <w:sz w:val="28"/>
           <w:szCs w:val="28"/>
         </w:rPr>
-      </w:pPr>
-      <w:bookmarkStart w:id="1" w:name="_Toc192344496"/>
+        <w:t>2</w:t>
+      </w:r>
       <w:r>
         <w:rPr>
           <w:rFonts w:ascii="Times New Roman" w:hAnsi="Times New Roman" w:cs="Times New Roman"/>
           <w:b/>
           <w:bCs/>
           <w:color w:val="000000" w:themeColor="text1"/>
-          <w:sz w:val="28"/>
-          <w:szCs w:val="28"/>
-        </w:rPr>
-        <w:t>2.</w:t>
+          <w:sz w:val="24"/>
+          <w:szCs w:val="24"/>
+        </w:rPr>
+        <w:t>.</w:t>
       </w:r>
       <w:r>
         <w:rPr>
@@ -3248,8 +3259,8 @@
           <w:b/>
           <w:bCs/>
           <w:color w:val="000000" w:themeColor="text1"/>
-          <w:sz w:val="28"/>
-          <w:szCs w:val="28"/>
+          <w:sz w:val="24"/>
+          <w:szCs w:val="24"/>
         </w:rPr>
         <w:t>Problem Statement</w:t>
       </w:r>
@@ -3257,180 +3268,65 @@
     </w:p>
     <w:p>
       <w:pPr>
-        <w:pStyle w:val="NormalWeb"/>
-        <w:spacing w:before="0" w:beforeAutospacing="0" w:after="0" w:afterAutospacing="0" w:line="360" w:lineRule="auto"/>
-        <w:jc w:val="both"/>
-        <w:rPr>
-          <w:color w:val="000000" w:themeColor="text1"/>
-        </w:rPr>
-      </w:pPr>
-      <w:r>
-        <w:rPr>
-          <w:color w:val="000000" w:themeColor="text1"/>
-        </w:rPr>
-        <w:t xml:space="preserve">Traditional attendance tracking methods, such as manual registers, RFID cards, and fingerprint scanners, often suffer from inefficiencies, inaccuracies, and security vulnerabilities. Manual attendance systems are </w:t>
-      </w:r>
-      <w:r>
-        <w:rPr>
-          <w:rStyle w:val="Strong"/>
-          <w:b w:val="0"/>
-          <w:bCs w:val="0"/>
-          <w:color w:val="000000" w:themeColor="text1"/>
-        </w:rPr>
-        <w:t>time-consuming, error-prone, and susceptible to manipulation</w:t>
-      </w:r>
-      <w:r>
-        <w:rPr>
-          <w:color w:val="000000" w:themeColor="text1"/>
-        </w:rPr>
-        <w:t xml:space="preserve">, such as proxy attendance or buddy punching, where one individual marks attendance on behalf of another. Similarly, RFID and fingerprint-based systems require physical contact, which can lead to </w:t>
-      </w:r>
-      <w:r>
-        <w:rPr>
-          <w:rStyle w:val="Strong"/>
-          <w:b w:val="0"/>
-          <w:bCs w:val="0"/>
-          <w:color w:val="000000" w:themeColor="text1"/>
-        </w:rPr>
-        <w:t>hygiene concerns</w:t>
-      </w:r>
-      <w:r>
-        <w:rPr>
-          <w:color w:val="000000" w:themeColor="text1"/>
-        </w:rPr>
-        <w:t xml:space="preserve"> and wear-and-tear issues over time.</w:t>
-      </w:r>
-    </w:p>
-    <w:p>
-      <w:pPr>
-        <w:pStyle w:val="NormalWeb"/>
-        <w:spacing w:before="0" w:beforeAutospacing="0" w:after="0" w:afterAutospacing="0" w:line="360" w:lineRule="auto"/>
-        <w:jc w:val="both"/>
-        <w:rPr>
-          <w:color w:val="000000" w:themeColor="text1"/>
-        </w:rPr>
-      </w:pPr>
-      <w:r>
-        <w:rPr>
-          <w:color w:val="000000" w:themeColor="text1"/>
-        </w:rPr>
-        <w:t xml:space="preserve">These limitations create significant challenges for </w:t>
-      </w:r>
-      <w:r>
-        <w:rPr>
-          <w:rStyle w:val="Strong"/>
-          <w:b w:val="0"/>
-          <w:bCs w:val="0"/>
-          <w:color w:val="000000" w:themeColor="text1"/>
-        </w:rPr>
-        <w:t>schools, universities, offices, and organizations</w:t>
-      </w:r>
-      <w:r>
-        <w:rPr>
-          <w:color w:val="000000" w:themeColor="text1"/>
-        </w:rPr>
-        <w:t xml:space="preserve">, leading to issues like </w:t>
-      </w:r>
-      <w:r>
-        <w:rPr>
-          <w:rStyle w:val="Strong"/>
-          <w:b w:val="0"/>
-          <w:bCs w:val="0"/>
-          <w:color w:val="000000" w:themeColor="text1"/>
-        </w:rPr>
-        <w:t>data inconsistency, administrative burden, and security risks</w:t>
-      </w:r>
-      <w:r>
-        <w:rPr>
-          <w:color w:val="000000" w:themeColor="text1"/>
-        </w:rPr>
-        <w:t>. Additionally, in large-scale environments, manually verifying attendance can become an overwhelming task, reducing overall efficiency and productivity.</w:t>
-      </w:r>
-    </w:p>
-    <w:p>
-      <w:pPr>
-        <w:pStyle w:val="NormalWeb"/>
-        <w:spacing w:before="0" w:beforeAutospacing="0" w:after="0" w:afterAutospacing="0" w:line="360" w:lineRule="auto"/>
-        <w:jc w:val="both"/>
-        <w:rPr>
-          <w:color w:val="000000" w:themeColor="text1"/>
-        </w:rPr>
-      </w:pPr>
-      <w:r>
-        <w:rPr>
-          <w:color w:val="000000" w:themeColor="text1"/>
-        </w:rPr>
-        <w:t xml:space="preserve">To address these challenges, a </w:t>
-      </w:r>
-      <w:r>
-        <w:rPr>
-          <w:rStyle w:val="Strong"/>
-          <w:b w:val="0"/>
-          <w:bCs w:val="0"/>
-          <w:color w:val="000000" w:themeColor="text1"/>
-        </w:rPr>
-        <w:t>Face Detection Attendance System</w:t>
-      </w:r>
-      <w:r>
-        <w:rPr>
-          <w:color w:val="000000" w:themeColor="text1"/>
-        </w:rPr>
-        <w:t xml:space="preserve"> provides a </w:t>
-      </w:r>
-      <w:r>
-        <w:rPr>
-          <w:rStyle w:val="Strong"/>
-          <w:b w:val="0"/>
-          <w:bCs w:val="0"/>
-          <w:color w:val="000000" w:themeColor="text1"/>
-        </w:rPr>
-        <w:t>contactless, automated, and highly accurate</w:t>
-      </w:r>
-      <w:r>
-        <w:rPr>
-          <w:color w:val="000000" w:themeColor="text1"/>
-        </w:rPr>
-        <w:t xml:space="preserve"> solution that eliminates human intervention, prevents fraudulent attendance practices, and enhances security. By leveraging </w:t>
-      </w:r>
-      <w:r>
-        <w:rPr>
-          <w:rStyle w:val="Strong"/>
-          <w:b w:val="0"/>
-          <w:bCs w:val="0"/>
-          <w:color w:val="000000" w:themeColor="text1"/>
-        </w:rPr>
-        <w:t xml:space="preserve">AI-driven facial </w:t>
-      </w:r>
-      <w:r>
-        <w:rPr>
-          <w:rStyle w:val="Strong"/>
-          <w:b w:val="0"/>
-          <w:bCs w:val="0"/>
-          <w:color w:val="000000" w:themeColor="text1"/>
+        <w:spacing w:after="0" w:line="360" w:lineRule="auto"/>
+        <w:rPr>
+          <w:rFonts w:ascii="Times New Roman" w:hAnsi="Times New Roman" w:cs="Times New Roman"/>
+          <w:sz w:val="24"/>
+          <w:szCs w:val="24"/>
+        </w:rPr>
+      </w:pPr>
+      <w:r>
+        <w:rPr>
+          <w:rFonts w:ascii="Times New Roman" w:hAnsi="Times New Roman" w:cs="Times New Roman"/>
+          <w:sz w:val="24"/>
+          <w:szCs w:val="24"/>
+        </w:rPr>
+        <w:t xml:space="preserve">To record attendance, the traditional methods include manual registers, RFID cards, and fingerprint scanning. These methods suffer from various inefficiencies, inaccuracies, and security breaches. In manual systems, attendance recording consumes time, is prone to error, and is susceptible to manipulation, whether in proxy attendance or buddy punching, in which Person A marks Person B's attendance. Similarly, both RFID and fingerprint systems require physical contact on some level and hence raise hygiene concerns and wear-and-tear issues over the years. </w:t>
+      </w:r>
+    </w:p>
+    <w:p>
+      <w:pPr>
+        <w:spacing w:after="0" w:line="360" w:lineRule="auto"/>
+        <w:rPr>
+          <w:rFonts w:ascii="Times New Roman" w:hAnsi="Times New Roman" w:cs="Times New Roman"/>
+          <w:sz w:val="24"/>
+          <w:szCs w:val="24"/>
+        </w:rPr>
+      </w:pPr>
+      <w:r>
+        <w:rPr>
+          <w:rFonts w:ascii="Times New Roman" w:hAnsi="Times New Roman" w:cs="Times New Roman"/>
+          <w:sz w:val="24"/>
+          <w:szCs w:val="24"/>
+        </w:rPr>
+        <w:t>Such limitations give birth to a whole series of issues grappling schools, universities, offices, and organizations-ie., disparities in data set, administrative burden, and degradation of security. Furthermore, arranging attendance in a large setup can be a herculean task and hence diminish efficiency and productivity.</w:t>
+      </w:r>
+    </w:p>
+    <w:p>
+      <w:pPr>
+        <w:spacing w:after="0" w:line="360" w:lineRule="auto"/>
+        <w:rPr>
+          <w:rFonts w:ascii="Times New Roman" w:hAnsi="Times New Roman" w:cs="Times New Roman"/>
+          <w:sz w:val="24"/>
+          <w:szCs w:val="24"/>
+        </w:rPr>
+      </w:pPr>
+      <w:r>
+        <w:rPr>
+          <w:rFonts w:ascii="Times New Roman" w:hAnsi="Times New Roman" w:cs="Times New Roman"/>
+          <w:sz w:val="24"/>
+          <w:szCs w:val="24"/>
+        </w:rPr>
+        <w:t xml:space="preserve">To address such problems, the Face Detection Attendance System is the contactless automated attendance system with high accuracy that prevents any human intervention, fraudulent attendance, and security breach. Employing AI-based facial recognition </w:t>
+      </w:r>
+      <w:r>
+        <w:rPr>
+          <w:rFonts w:ascii="Times New Roman" w:hAnsi="Times New Roman" w:cs="Times New Roman"/>
+          <w:sz w:val="24"/>
+          <w:szCs w:val="24"/>
         </w:rPr>
         <w:lastRenderedPageBreak/>
-        <w:t>recognition technology</w:t>
-      </w:r>
-      <w:r>
-        <w:rPr>
-          <w:color w:val="000000" w:themeColor="text1"/>
-        </w:rPr>
-        <w:t xml:space="preserve">, the system ensures </w:t>
-      </w:r>
-      <w:r>
-        <w:rPr>
-          <w:rStyle w:val="Strong"/>
-          <w:b w:val="0"/>
-          <w:bCs w:val="0"/>
-          <w:color w:val="000000" w:themeColor="text1"/>
-        </w:rPr>
-        <w:t>real-time verification, seamless integration, and efficient attendance tracking</w:t>
-      </w:r>
-      <w:r>
-        <w:rPr>
-          <w:color w:val="000000" w:themeColor="text1"/>
-        </w:rPr>
-        <w:t>, making it an ideal alternative to traditional methods.</w:t>
+        <w:t>technology for itself keeps the attendance system real-time, readily integrated, and another efficient way of keeping attendance.</w:t>
       </w:r>
     </w:p>
     <w:p>
@@ -3488,14 +3384,33 @@
           <w:szCs w:val="24"/>
         </w:rPr>
       </w:pPr>
-      <w:r>
-        <w:rPr>
-          <w:rFonts w:ascii="Times New Roman" w:hAnsi="Times New Roman" w:cs="Times New Roman"/>
-          <w:color w:val="000000" w:themeColor="text1"/>
-          <w:sz w:val="24"/>
-          <w:szCs w:val="24"/>
-        </w:rPr>
-        <w:t>To provide a user-friendly interface where individuals can simply walk up to the system, have their face scanned, and their attendance recorded without manual intervention</w:t>
+      <w:bookmarkStart w:id="3" w:name="_Hlk199165974"/>
+      <w:r>
+        <w:rPr>
+          <w:rFonts w:ascii="Times New Roman" w:hAnsi="Times New Roman" w:cs="Times New Roman"/>
+          <w:color w:val="000000" w:themeColor="text1"/>
+          <w:sz w:val="24"/>
+          <w:szCs w:val="24"/>
+        </w:rPr>
+        <w:t xml:space="preserve">To provide a user-friendly </w:t>
+      </w:r>
+      <w:r>
+        <w:rPr>
+          <w:rFonts w:ascii="Times New Roman" w:hAnsi="Times New Roman" w:cs="Times New Roman"/>
+          <w:color w:val="000000" w:themeColor="text1"/>
+          <w:sz w:val="24"/>
+          <w:szCs w:val="24"/>
+        </w:rPr>
+        <w:t xml:space="preserve">web </w:t>
+      </w:r>
+      <w:r>
+        <w:rPr>
+          <w:rFonts w:ascii="Times New Roman" w:hAnsi="Times New Roman" w:cs="Times New Roman"/>
+          <w:color w:val="000000" w:themeColor="text1"/>
+          <w:sz w:val="24"/>
+          <w:szCs w:val="24"/>
+        </w:rPr>
+        <w:t>interface where individuals can simply walk up to the system, have their face scanned, and their attendance recorded without manual intervention</w:t>
       </w:r>
     </w:p>
     <w:p>
@@ -3526,59 +3441,6 @@
     </w:p>
     <w:p>
       <w:pPr>
-        <w:pStyle w:val="ListParagraph"/>
-        <w:numPr>
-          <w:ilvl w:val="0"/>
-          <w:numId w:val="2"/>
-        </w:numPr>
-        <w:spacing w:after="0" w:line="360" w:lineRule="auto"/>
-        <w:jc w:val="both"/>
-        <w:rPr>
-          <w:rFonts w:ascii="Times New Roman" w:hAnsi="Times New Roman" w:cs="Times New Roman"/>
-          <w:color w:val="000000" w:themeColor="text1"/>
-          <w:sz w:val="24"/>
-          <w:szCs w:val="24"/>
-        </w:rPr>
-      </w:pPr>
-      <w:r>
-        <w:rPr>
-          <w:rFonts w:ascii="Times New Roman" w:hAnsi="Times New Roman" w:cs="Times New Roman"/>
-          <w:color w:val="000000" w:themeColor="text1"/>
-          <w:sz w:val="24"/>
-          <w:szCs w:val="24"/>
-        </w:rPr>
-        <w:t>To reduce administrative costs related to manual attendance-taking, paper records, or card-based systems, offering an efficient digital alternative.</w:t>
-      </w:r>
-    </w:p>
-    <w:p>
-      <w:pPr>
-        <w:pStyle w:val="ListParagraph"/>
-        <w:numPr>
-          <w:ilvl w:val="0"/>
-          <w:numId w:val="2"/>
-        </w:numPr>
-        <w:spacing w:after="0" w:line="360" w:lineRule="auto"/>
-        <w:jc w:val="both"/>
-        <w:rPr>
-          <w:rFonts w:ascii="Times New Roman" w:hAnsi="Times New Roman" w:cs="Times New Roman"/>
-          <w:color w:val="000000" w:themeColor="text1"/>
-          <w:sz w:val="24"/>
-          <w:szCs w:val="24"/>
-        </w:rPr>
-      </w:pPr>
-      <w:r>
-        <w:rPr>
-          <w:rFonts w:ascii="Times New Roman" w:hAnsi="Times New Roman" w:cs="Times New Roman"/>
-          <w:color w:val="000000" w:themeColor="text1"/>
-          <w:sz w:val="24"/>
-          <w:szCs w:val="24"/>
-        </w:rPr>
-        <w:t>To prevent fraudulent attendance (such as proxy attendance) by using unique biometric identifiers (faces), ensuring that only the registered individual can mark their presence.</w:t>
-      </w:r>
-      <w:bookmarkStart w:id="3" w:name="_Toc156536179"/>
-    </w:p>
-    <w:p>
-      <w:pPr>
         <w:pStyle w:val="Heading1"/>
         <w:spacing w:before="0" w:line="360" w:lineRule="auto"/>
         <w:rPr>
@@ -3590,7 +3452,9 @@
           <w:szCs w:val="28"/>
         </w:rPr>
       </w:pPr>
-      <w:bookmarkStart w:id="4" w:name="_Toc192344498"/>
+      <w:bookmarkStart w:id="4" w:name="_Toc156536179"/>
+      <w:bookmarkStart w:id="5" w:name="_Toc192344498"/>
+      <w:bookmarkEnd w:id="3"/>
       <w:r>
         <w:rPr>
           <w:rFonts w:ascii="Times New Roman" w:hAnsi="Times New Roman" w:cs="Times New Roman"/>
@@ -3613,8 +3477,6 @@
         </w:rPr>
         <w:t>Methodology</w:t>
       </w:r>
-      <w:bookmarkStart w:id="5" w:name="_GoBack"/>
-      <w:bookmarkEnd w:id="3"/>
       <w:bookmarkEnd w:id="4"/>
       <w:bookmarkEnd w:id="5"/>
     </w:p>
@@ -3981,7 +3843,6 @@
           <w:bCs w:val="0"/>
           <w:color w:val="000000" w:themeColor="text1"/>
         </w:rPr>
-        <w:lastRenderedPageBreak/>
         <w:t>Error-prone:</w:t>
       </w:r>
     </w:p>
@@ -4055,6 +3916,7 @@
           <w:sz w:val="24"/>
           <w:szCs w:val="24"/>
         </w:rPr>
+        <w:lastRenderedPageBreak/>
         <w:t>Doesn’t provide real-time tracking, resulting in issues when tracking multiple people at once.</w:t>
       </w:r>
     </w:p>
@@ -4576,7 +4438,6 @@
           <w:sz w:val="24"/>
           <w:szCs w:val="24"/>
         </w:rPr>
-        <w:lastRenderedPageBreak/>
         <w:t>Often include multi-layered security (e.g., encrypted data storage) to protect personal data.</w:t>
       </w:r>
     </w:p>
@@ -4625,6 +4486,7 @@
           <w:sz w:val="24"/>
           <w:szCs w:val="24"/>
         </w:rPr>
+        <w:lastRenderedPageBreak/>
         <w:t>Can be integrated with existing infrastructure like HR or school management systems to generate reports, track attendance history, etc.</w:t>
       </w:r>
     </w:p>
@@ -5120,7 +4982,6 @@
           <w:sz w:val="24"/>
           <w:szCs w:val="24"/>
         </w:rPr>
-        <w:lastRenderedPageBreak/>
         <w:t>The initial cost of implementing an AI-driven system, along with ongoing training and updates, can be prohibitive for smaller businesses or educational institutions.</w:t>
       </w:r>
     </w:p>
@@ -5169,6 +5030,7 @@
           <w:sz w:val="24"/>
           <w:szCs w:val="24"/>
         </w:rPr>
+        <w:lastRenderedPageBreak/>
         <w:t>Similar to traditional face recognition, AI-based systems raise serious concerns regarding data privacy, especially with the constant collection and processing of facial data.</w:t>
       </w:r>
     </w:p>
@@ -5617,7 +5479,6 @@
           <w:sz w:val="24"/>
           <w:szCs w:val="24"/>
         </w:rPr>
-        <w:lastRenderedPageBreak/>
         <w:t>These systems combine traditional manual attendance with digital face recognition, allowing users to choose between the two methods based on preference and convenience.</w:t>
       </w:r>
     </w:p>
@@ -5686,6 +5547,7 @@
           <w:sz w:val="24"/>
           <w:szCs w:val="24"/>
         </w:rPr>
+        <w:lastRenderedPageBreak/>
         <w:t>Weaknesses:</w:t>
       </w:r>
     </w:p>
@@ -5856,6 +5718,7 @@
           <w:szCs w:val="24"/>
         </w:rPr>
       </w:pPr>
+      <w:bookmarkStart w:id="12" w:name="_Hlk199168776"/>
       <w:r>
         <w:rPr>
           <w:rFonts w:ascii="Times New Roman" w:hAnsi="Times New Roman" w:cs="Times New Roman"/>
@@ -6129,50 +5992,59 @@
           <w:sz w:val="24"/>
           <w:szCs w:val="24"/>
         </w:rPr>
+        <w:t>Environmental Limitations: Performance issues in poor lighting or with damaged fingerprints.</w:t>
+      </w:r>
+    </w:p>
+    <w:p>
+      <w:pPr>
+        <w:spacing w:after="0" w:line="360" w:lineRule="auto"/>
+        <w:jc w:val="both"/>
+        <w:rPr>
+          <w:rFonts w:ascii="Times New Roman" w:hAnsi="Times New Roman" w:cs="Times New Roman"/>
+          <w:color w:val="000000" w:themeColor="text1"/>
+          <w:sz w:val="24"/>
+          <w:szCs w:val="24"/>
+        </w:rPr>
+      </w:pPr>
+      <w:r>
+        <w:rPr>
+          <w:rFonts w:ascii="Times New Roman" w:hAnsi="Times New Roman" w:cs="Times New Roman"/>
+          <w:color w:val="000000" w:themeColor="text1"/>
+          <w:sz w:val="24"/>
+          <w:szCs w:val="24"/>
+        </w:rPr>
+        <w:t>b. Lystface</w:t>
+      </w:r>
+    </w:p>
+    <w:p>
+      <w:pPr>
+        <w:spacing w:after="0" w:line="360" w:lineRule="auto"/>
+        <w:jc w:val="both"/>
+        <w:rPr>
+          <w:rFonts w:ascii="Times New Roman" w:hAnsi="Times New Roman" w:cs="Times New Roman"/>
+          <w:color w:val="000000" w:themeColor="text1"/>
+          <w:sz w:val="24"/>
+          <w:szCs w:val="24"/>
+        </w:rPr>
+      </w:pPr>
+      <w:r>
+        <w:rPr>
+          <w:rFonts w:ascii="Times New Roman" w:hAnsi="Times New Roman" w:cs="Times New Roman"/>
+          <w:color w:val="000000" w:themeColor="text1"/>
+          <w:sz w:val="24"/>
+          <w:szCs w:val="24"/>
+        </w:rPr>
+        <w:t xml:space="preserve">Lystface is a face recognition app that leverages advanced facial recognition technology for various applications. While there isn't a great deal of detailed public information about Lystface specifically, it is typically categorized as a tool for facial recognition-based attendance systems and identity verification. Apps like Lystface are increasingly popular </w:t>
+      </w:r>
+      <w:r>
+        <w:rPr>
+          <w:rFonts w:ascii="Times New Roman" w:hAnsi="Times New Roman" w:cs="Times New Roman"/>
+          <w:color w:val="000000" w:themeColor="text1"/>
+          <w:sz w:val="24"/>
+          <w:szCs w:val="24"/>
+        </w:rPr>
         <w:lastRenderedPageBreak/>
-        <w:t>Environmental Limitations: Performance issues in poor lighting or with damaged fingerprints.</w:t>
-      </w:r>
-    </w:p>
-    <w:p>
-      <w:pPr>
-        <w:spacing w:after="0" w:line="360" w:lineRule="auto"/>
-        <w:jc w:val="both"/>
-        <w:rPr>
-          <w:rFonts w:ascii="Times New Roman" w:hAnsi="Times New Roman" w:cs="Times New Roman"/>
-          <w:color w:val="000000" w:themeColor="text1"/>
-          <w:sz w:val="24"/>
-          <w:szCs w:val="24"/>
-        </w:rPr>
-      </w:pPr>
-      <w:r>
-        <w:rPr>
-          <w:rFonts w:ascii="Times New Roman" w:hAnsi="Times New Roman" w:cs="Times New Roman"/>
-          <w:color w:val="000000" w:themeColor="text1"/>
-          <w:sz w:val="24"/>
-          <w:szCs w:val="24"/>
-        </w:rPr>
-        <w:t>b. Lystface</w:t>
-      </w:r>
-    </w:p>
-    <w:p>
-      <w:pPr>
-        <w:spacing w:after="0" w:line="360" w:lineRule="auto"/>
-        <w:jc w:val="both"/>
-        <w:rPr>
-          <w:rFonts w:ascii="Times New Roman" w:hAnsi="Times New Roman" w:cs="Times New Roman"/>
-          <w:color w:val="000000" w:themeColor="text1"/>
-          <w:sz w:val="24"/>
-          <w:szCs w:val="24"/>
-        </w:rPr>
-      </w:pPr>
-      <w:r>
-        <w:rPr>
-          <w:rFonts w:ascii="Times New Roman" w:hAnsi="Times New Roman" w:cs="Times New Roman"/>
-          <w:color w:val="000000" w:themeColor="text1"/>
-          <w:sz w:val="24"/>
-          <w:szCs w:val="24"/>
-        </w:rPr>
-        <w:t>Lystface is a face recognition app that leverages advanced facial recognition technology for various applications. While there isn't a great deal of detailed public information about Lystface specifically, it is typically categorized as a tool for facial recognition-based attendance systems and identity verification. Apps like Lystface are increasingly popular in both personal and professional settings due to the growing demand for secure, automated processes.</w:t>
+        <w:t>in both personal and professional settings due to the growing demand for secure, automated processes.</w:t>
       </w:r>
     </w:p>
     <w:p>
@@ -6418,8 +6290,9 @@
           <w:szCs w:val="24"/>
         </w:rPr>
       </w:pPr>
-      <w:bookmarkStart w:id="12" w:name="_Toc156536183"/>
-      <w:bookmarkStart w:id="13" w:name="_Toc192344502"/>
+      <w:bookmarkStart w:id="13" w:name="_Toc156536183"/>
+      <w:bookmarkStart w:id="14" w:name="_Toc192344502"/>
+      <w:bookmarkEnd w:id="12"/>
       <w:r>
         <w:rPr>
           <w:color w:val="000000" w:themeColor="text1"/>
@@ -6436,8 +6309,8 @@
         </w:rPr>
         <w:t>.1.3 Requirement Analysis</w:t>
       </w:r>
-      <w:bookmarkEnd w:id="12"/>
       <w:bookmarkEnd w:id="13"/>
+      <w:bookmarkEnd w:id="14"/>
     </w:p>
     <w:p>
       <w:pPr>
@@ -6519,7 +6392,6 @@
           <w:sz w:val="24"/>
           <w:szCs w:val="24"/>
         </w:rPr>
-        <w:lastRenderedPageBreak/>
         <w:t>4</w:t>
       </w:r>
       <w:r>
@@ -6701,6 +6573,7 @@
           <w:sz w:val="24"/>
           <w:szCs w:val="24"/>
         </w:rPr>
+        <w:lastRenderedPageBreak/>
         <w:t>View Attendance: User can view their attendance records.</w:t>
       </w:r>
     </w:p>
@@ -6934,8 +6807,8 @@
           <w:szCs w:val="24"/>
         </w:rPr>
       </w:pPr>
-      <w:bookmarkStart w:id="14" w:name="_Toc156536184"/>
-      <w:bookmarkStart w:id="15" w:name="_Toc192344503"/>
+      <w:bookmarkStart w:id="15" w:name="_Toc156536184"/>
+      <w:bookmarkStart w:id="16" w:name="_Toc192344503"/>
       <w:r>
         <w:rPr>
           <w:rFonts w:ascii="Times New Roman" w:hAnsi="Times New Roman" w:cs="Times New Roman"/>
@@ -6958,8 +6831,8 @@
         </w:rPr>
         <w:t>.2 Feasibility Study:</w:t>
       </w:r>
-      <w:bookmarkEnd w:id="14"/>
       <w:bookmarkEnd w:id="15"/>
+      <w:bookmarkEnd w:id="16"/>
     </w:p>
     <w:p>
       <w:pPr>
@@ -7009,8 +6882,19 @@
           <w:sz w:val="24"/>
           <w:szCs w:val="24"/>
         </w:rPr>
-        <w:t xml:space="preserve">Technical Feasibility: For this demo project all the tools required to build this app is freely and easily currently available. So, it is technically feasible. </w:t>
-      </w:r>
+        <w:t xml:space="preserve">Technical Feasibility: </w:t>
+      </w:r>
+      <w:bookmarkStart w:id="17" w:name="_GoBack"/>
+      <w:r>
+        <w:rPr>
+          <w:rFonts w:ascii="Times New Roman" w:hAnsi="Times New Roman" w:cs="Times New Roman"/>
+          <w:color w:val="000000" w:themeColor="text1"/>
+          <w:sz w:val="24"/>
+          <w:szCs w:val="24"/>
+        </w:rPr>
+        <w:t xml:space="preserve">For this demo project all the tools required to build this app is freely and easily currently available. So, it is technically feasible. </w:t>
+      </w:r>
+      <w:bookmarkEnd w:id="17"/>
     </w:p>
     <w:p>
       <w:pPr>
@@ -7122,8 +7006,8 @@
           <w:szCs w:val="24"/>
         </w:rPr>
       </w:pPr>
-      <w:bookmarkStart w:id="16" w:name="_Toc156536186"/>
-      <w:bookmarkStart w:id="17" w:name="_Toc192344504"/>
+      <w:bookmarkStart w:id="18" w:name="_Toc156536186"/>
+      <w:bookmarkStart w:id="19" w:name="_Toc192344504"/>
       <w:r>
         <w:rPr>
           <w:rFonts w:ascii="Times New Roman" w:hAnsi="Times New Roman" w:cs="Times New Roman"/>
@@ -7133,7 +7017,6 @@
           <w:sz w:val="24"/>
           <w:szCs w:val="24"/>
         </w:rPr>
-        <w:lastRenderedPageBreak/>
         <w:t>4</w:t>
       </w:r>
       <w:r>
@@ -7169,8 +7052,8 @@
         </w:rPr>
         <w:t xml:space="preserve"> High Level Design of System</w:t>
       </w:r>
-      <w:bookmarkEnd w:id="16"/>
-      <w:bookmarkEnd w:id="17"/>
+      <w:bookmarkEnd w:id="18"/>
+      <w:bookmarkEnd w:id="19"/>
     </w:p>
     <w:p>
       <w:pPr>
@@ -7183,8 +7066,8 @@
           <w:szCs w:val="24"/>
         </w:rPr>
       </w:pPr>
-      <w:bookmarkStart w:id="18" w:name="_Toc156536187"/>
-      <w:bookmarkStart w:id="19" w:name="_Toc192344505"/>
+      <w:bookmarkStart w:id="20" w:name="_Toc156536187"/>
+      <w:bookmarkStart w:id="21" w:name="_Toc192344505"/>
       <w:r>
         <w:rPr>
           <w:color w:val="000000" w:themeColor="text1"/>
@@ -7217,8 +7100,8 @@
         </w:rPr>
         <w:t>.1 System flow chart</w:t>
       </w:r>
-      <w:bookmarkEnd w:id="18"/>
-      <w:bookmarkEnd w:id="19"/>
+      <w:bookmarkEnd w:id="20"/>
+      <w:bookmarkEnd w:id="21"/>
     </w:p>
     <w:p>
       <w:pPr>
@@ -7261,6 +7144,7 @@
           <w:sz w:val="24"/>
           <w:szCs w:val="24"/>
         </w:rPr>
+        <w:lastRenderedPageBreak/>
         <w:drawing>
           <wp:inline distT="0" distB="0" distL="0" distR="0" wp14:anchorId="33BC932A" wp14:editId="64667D7C">
             <wp:extent cx="4899660" cy="6324600"/>
@@ -7335,8 +7219,8 @@
           <w:szCs w:val="24"/>
         </w:rPr>
       </w:pPr>
-      <w:bookmarkStart w:id="20" w:name="_Toc156456248"/>
-      <w:bookmarkStart w:id="21" w:name="_Toc192344539"/>
+      <w:bookmarkStart w:id="22" w:name="_Toc156456248"/>
+      <w:bookmarkStart w:id="23" w:name="_Toc192344539"/>
       <w:r>
         <w:rPr>
           <w:b/>
@@ -7422,111 +7306,111 @@
         </w:rPr>
         <w:t>: Flowchart of User</w:t>
       </w:r>
-      <w:bookmarkEnd w:id="20"/>
-      <w:bookmarkEnd w:id="21"/>
-    </w:p>
-    <w:p>
-      <w:pPr>
-        <w:spacing w:after="0" w:line="360" w:lineRule="auto"/>
-        <w:jc w:val="both"/>
-        <w:rPr>
-          <w:rFonts w:ascii="Times New Roman" w:hAnsi="Times New Roman" w:cs="Times New Roman"/>
-          <w:color w:val="000000" w:themeColor="text1"/>
-          <w:sz w:val="24"/>
-          <w:szCs w:val="24"/>
-        </w:rPr>
-      </w:pPr>
-    </w:p>
-    <w:p>
-      <w:pPr>
-        <w:spacing w:after="0" w:line="360" w:lineRule="auto"/>
-        <w:jc w:val="both"/>
-        <w:rPr>
-          <w:rFonts w:ascii="Times New Roman" w:hAnsi="Times New Roman" w:cs="Times New Roman"/>
-          <w:color w:val="000000" w:themeColor="text1"/>
-          <w:sz w:val="24"/>
-          <w:szCs w:val="24"/>
-        </w:rPr>
-      </w:pPr>
-    </w:p>
-    <w:p>
-      <w:pPr>
-        <w:spacing w:after="0" w:line="360" w:lineRule="auto"/>
-        <w:jc w:val="both"/>
-        <w:rPr>
-          <w:rFonts w:ascii="Times New Roman" w:hAnsi="Times New Roman" w:cs="Times New Roman"/>
-          <w:color w:val="000000" w:themeColor="text1"/>
-          <w:sz w:val="24"/>
-          <w:szCs w:val="24"/>
-        </w:rPr>
-      </w:pPr>
-    </w:p>
-    <w:p>
-      <w:pPr>
-        <w:spacing w:after="0" w:line="360" w:lineRule="auto"/>
-        <w:jc w:val="both"/>
-        <w:rPr>
-          <w:rFonts w:ascii="Times New Roman" w:hAnsi="Times New Roman" w:cs="Times New Roman"/>
-          <w:color w:val="000000" w:themeColor="text1"/>
-          <w:sz w:val="24"/>
-          <w:szCs w:val="24"/>
-        </w:rPr>
-      </w:pPr>
-    </w:p>
-    <w:p>
-      <w:pPr>
-        <w:spacing w:after="0" w:line="360" w:lineRule="auto"/>
-        <w:jc w:val="both"/>
-        <w:rPr>
-          <w:rFonts w:ascii="Times New Roman" w:hAnsi="Times New Roman" w:cs="Times New Roman"/>
-          <w:color w:val="000000" w:themeColor="text1"/>
-          <w:sz w:val="24"/>
-          <w:szCs w:val="24"/>
-        </w:rPr>
-      </w:pPr>
-    </w:p>
-    <w:p>
-      <w:pPr>
-        <w:spacing w:after="0" w:line="360" w:lineRule="auto"/>
-        <w:jc w:val="both"/>
-        <w:rPr>
-          <w:rFonts w:ascii="Times New Roman" w:hAnsi="Times New Roman" w:cs="Times New Roman"/>
-          <w:color w:val="000000" w:themeColor="text1"/>
-          <w:sz w:val="24"/>
-          <w:szCs w:val="24"/>
-        </w:rPr>
-      </w:pPr>
-      <w:r>
-        <w:rPr>
-          <w:rFonts w:ascii="Times New Roman" w:hAnsi="Times New Roman" w:cs="Times New Roman"/>
+      <w:bookmarkEnd w:id="22"/>
+      <w:bookmarkEnd w:id="23"/>
+    </w:p>
+    <w:p>
+      <w:pPr>
+        <w:spacing w:after="0" w:line="360" w:lineRule="auto"/>
+        <w:jc w:val="both"/>
+        <w:rPr>
+          <w:rFonts w:ascii="Times New Roman" w:hAnsi="Times New Roman" w:cs="Times New Roman"/>
+          <w:color w:val="000000" w:themeColor="text1"/>
+          <w:sz w:val="24"/>
+          <w:szCs w:val="24"/>
+        </w:rPr>
+      </w:pPr>
+    </w:p>
+    <w:p>
+      <w:pPr>
+        <w:spacing w:after="0" w:line="360" w:lineRule="auto"/>
+        <w:jc w:val="both"/>
+        <w:rPr>
+          <w:rFonts w:ascii="Times New Roman" w:hAnsi="Times New Roman" w:cs="Times New Roman"/>
+          <w:color w:val="000000" w:themeColor="text1"/>
+          <w:sz w:val="24"/>
+          <w:szCs w:val="24"/>
+        </w:rPr>
+      </w:pPr>
+    </w:p>
+    <w:p>
+      <w:pPr>
+        <w:spacing w:after="0" w:line="360" w:lineRule="auto"/>
+        <w:jc w:val="both"/>
+        <w:rPr>
+          <w:rFonts w:ascii="Times New Roman" w:hAnsi="Times New Roman" w:cs="Times New Roman"/>
+          <w:color w:val="000000" w:themeColor="text1"/>
+          <w:sz w:val="24"/>
+          <w:szCs w:val="24"/>
+        </w:rPr>
+      </w:pPr>
+    </w:p>
+    <w:p>
+      <w:pPr>
+        <w:spacing w:after="0" w:line="360" w:lineRule="auto"/>
+        <w:jc w:val="both"/>
+        <w:rPr>
+          <w:rFonts w:ascii="Times New Roman" w:hAnsi="Times New Roman" w:cs="Times New Roman"/>
+          <w:color w:val="000000" w:themeColor="text1"/>
+          <w:sz w:val="24"/>
+          <w:szCs w:val="24"/>
+        </w:rPr>
+      </w:pPr>
+    </w:p>
+    <w:p>
+      <w:pPr>
+        <w:spacing w:after="0" w:line="360" w:lineRule="auto"/>
+        <w:jc w:val="both"/>
+        <w:rPr>
+          <w:rFonts w:ascii="Times New Roman" w:hAnsi="Times New Roman" w:cs="Times New Roman"/>
+          <w:color w:val="000000" w:themeColor="text1"/>
+          <w:sz w:val="24"/>
+          <w:szCs w:val="24"/>
+        </w:rPr>
+      </w:pPr>
+    </w:p>
+    <w:p>
+      <w:pPr>
+        <w:spacing w:after="0" w:line="360" w:lineRule="auto"/>
+        <w:jc w:val="both"/>
+        <w:rPr>
+          <w:rFonts w:ascii="Times New Roman" w:hAnsi="Times New Roman" w:cs="Times New Roman"/>
+          <w:color w:val="000000" w:themeColor="text1"/>
+          <w:sz w:val="24"/>
+          <w:szCs w:val="24"/>
+        </w:rPr>
+      </w:pPr>
+      <w:r>
+        <w:rPr>
+          <w:rFonts w:ascii="Times New Roman" w:hAnsi="Times New Roman" w:cs="Times New Roman"/>
+          <w:color w:val="000000" w:themeColor="text1"/>
+          <w:sz w:val="24"/>
+          <w:szCs w:val="24"/>
+        </w:rPr>
+        <w:t>2.Admin</w:t>
+      </w:r>
+    </w:p>
+    <w:p>
+      <w:pPr>
+        <w:keepNext/>
+        <w:spacing w:after="0" w:line="360" w:lineRule="auto"/>
+        <w:jc w:val="center"/>
+        <w:rPr>
+          <w:rFonts w:ascii="Times New Roman" w:hAnsi="Times New Roman" w:cs="Times New Roman"/>
+          <w:color w:val="000000" w:themeColor="text1"/>
+          <w:sz w:val="24"/>
+          <w:szCs w:val="24"/>
+        </w:rPr>
+      </w:pPr>
+      <w:r>
+        <w:rPr>
+          <w:rFonts w:ascii="Times New Roman" w:hAnsi="Times New Roman" w:cs="Times New Roman"/>
+          <w:noProof/>
           <w:color w:val="000000" w:themeColor="text1"/>
           <w:sz w:val="24"/>
           <w:szCs w:val="24"/>
         </w:rPr>
         <w:lastRenderedPageBreak/>
-        <w:t>2.Admin</w:t>
-      </w:r>
-    </w:p>
-    <w:p>
-      <w:pPr>
-        <w:keepNext/>
-        <w:spacing w:after="0" w:line="360" w:lineRule="auto"/>
-        <w:jc w:val="center"/>
-        <w:rPr>
-          <w:rFonts w:ascii="Times New Roman" w:hAnsi="Times New Roman" w:cs="Times New Roman"/>
-          <w:color w:val="000000" w:themeColor="text1"/>
-          <w:sz w:val="24"/>
-          <w:szCs w:val="24"/>
-        </w:rPr>
-      </w:pPr>
-      <w:r>
-        <w:rPr>
-          <w:rFonts w:ascii="Times New Roman" w:hAnsi="Times New Roman" w:cs="Times New Roman"/>
-          <w:noProof/>
-          <w:color w:val="000000" w:themeColor="text1"/>
-          <w:sz w:val="24"/>
-          <w:szCs w:val="24"/>
-        </w:rPr>
         <w:drawing>
           <wp:inline distT="0" distB="0" distL="0" distR="0" wp14:anchorId="4AE8E5F9" wp14:editId="63CB58D2">
             <wp:extent cx="2143125" cy="3086100"/>
@@ -7599,8 +7483,8 @@
           <w:szCs w:val="24"/>
         </w:rPr>
       </w:pPr>
-      <w:bookmarkStart w:id="22" w:name="_Toc156456249"/>
-      <w:bookmarkStart w:id="23" w:name="_Toc192344540"/>
+      <w:bookmarkStart w:id="24" w:name="_Toc156456249"/>
+      <w:bookmarkStart w:id="25" w:name="_Toc192344540"/>
       <w:r>
         <w:rPr>
           <w:b/>
@@ -7686,8 +7570,8 @@
         </w:rPr>
         <w:t>: Flowchart of Admin</w:t>
       </w:r>
-      <w:bookmarkEnd w:id="22"/>
-      <w:bookmarkEnd w:id="23"/>
+      <w:bookmarkEnd w:id="24"/>
+      <w:bookmarkEnd w:id="25"/>
     </w:p>
     <w:p>
       <w:pPr>
@@ -7700,8 +7584,8 @@
           <w:szCs w:val="24"/>
         </w:rPr>
       </w:pPr>
-      <w:bookmarkStart w:id="24" w:name="_Toc156536188"/>
-      <w:bookmarkStart w:id="25" w:name="_Toc192344506"/>
+      <w:bookmarkStart w:id="26" w:name="_Toc156536188"/>
+      <w:bookmarkStart w:id="27" w:name="_Toc192344506"/>
       <w:r>
         <w:rPr>
           <w:color w:val="000000" w:themeColor="text1"/>
@@ -7734,8 +7618,8 @@
         </w:rPr>
         <w:t>.2 Methodology of proposed system</w:t>
       </w:r>
-      <w:bookmarkEnd w:id="24"/>
-      <w:bookmarkEnd w:id="25"/>
+      <w:bookmarkEnd w:id="26"/>
+      <w:bookmarkEnd w:id="27"/>
     </w:p>
     <w:p>
       <w:pPr>
@@ -7857,7 +7741,7 @@
           <w:szCs w:val="24"/>
         </w:rPr>
       </w:pPr>
-      <w:bookmarkStart w:id="26" w:name="_Toc192344541"/>
+      <w:bookmarkStart w:id="28" w:name="_Toc192344541"/>
       <w:r>
         <w:rPr>
           <w:b/>
@@ -7943,7 +7827,7 @@
         </w:rPr>
         <w:t>:Waterfall Model</w:t>
       </w:r>
-      <w:bookmarkEnd w:id="26"/>
+      <w:bookmarkEnd w:id="28"/>
     </w:p>
     <w:p>
       <w:pPr>
@@ -7964,14 +7848,15 @@
           <w:szCs w:val="24"/>
         </w:rPr>
       </w:pPr>
-      <w:bookmarkStart w:id="27" w:name="_Toc156536189"/>
-      <w:bookmarkStart w:id="28" w:name="_Toc192344507"/>
-      <w:r>
-        <w:rPr>
-          <w:color w:val="000000" w:themeColor="text1"/>
-          <w:sz w:val="24"/>
-          <w:szCs w:val="24"/>
-        </w:rPr>
+      <w:bookmarkStart w:id="29" w:name="_Toc156536189"/>
+      <w:bookmarkStart w:id="30" w:name="_Toc192344507"/>
+      <w:r>
+        <w:rPr>
+          <w:color w:val="000000" w:themeColor="text1"/>
+          <w:sz w:val="24"/>
+          <w:szCs w:val="24"/>
+        </w:rPr>
+        <w:lastRenderedPageBreak/>
         <w:t>4</w:t>
       </w:r>
       <w:r>
@@ -7998,8 +7883,8 @@
         </w:rPr>
         <w:t>.3 Working mechanism of proposed system</w:t>
       </w:r>
-      <w:bookmarkEnd w:id="27"/>
-      <w:bookmarkEnd w:id="28"/>
+      <w:bookmarkEnd w:id="29"/>
+      <w:bookmarkEnd w:id="30"/>
     </w:p>
     <w:p>
       <w:pPr>
@@ -8701,13 +8586,12 @@
           <w:szCs w:val="24"/>
         </w:rPr>
       </w:pPr>
-      <w:bookmarkStart w:id="29" w:name="_Toc192344508"/>
-      <w:r>
-        <w:rPr>
-          <w:sz w:val="24"/>
-          <w:szCs w:val="24"/>
-        </w:rPr>
-        <w:lastRenderedPageBreak/>
+      <w:bookmarkStart w:id="31" w:name="_Toc192344508"/>
+      <w:r>
+        <w:rPr>
+          <w:sz w:val="24"/>
+          <w:szCs w:val="24"/>
+        </w:rPr>
         <w:t xml:space="preserve">4.3.4 </w:t>
       </w:r>
       <w:r>
@@ -8717,7 +8601,7 @@
         </w:rPr>
         <w:t>Description of Algorithm</w:t>
       </w:r>
-      <w:bookmarkEnd w:id="29"/>
+      <w:bookmarkEnd w:id="31"/>
     </w:p>
     <w:p>
       <w:pPr>
@@ -8736,6 +8620,7 @@
           <w:sz w:val="24"/>
           <w:szCs w:val="24"/>
         </w:rPr>
+        <w:lastRenderedPageBreak/>
         <w:t>1. Face Detection</w:t>
       </w:r>
     </w:p>
@@ -9425,7 +9310,6 @@
           <w:szCs w:val="24"/>
           <w:lang w:bidi="ne-NP"/>
         </w:rPr>
-        <w:lastRenderedPageBreak/>
         <w:t>This method ensures accurate face verification in a database of multiple individuals</w:t>
       </w:r>
     </w:p>
@@ -9451,8 +9335,8 @@
           <w:szCs w:val="24"/>
         </w:rPr>
       </w:pPr>
-      <w:bookmarkStart w:id="30" w:name="_Toc156536190"/>
-      <w:bookmarkStart w:id="31" w:name="_Toc192344509"/>
+      <w:bookmarkStart w:id="32" w:name="_Toc156536190"/>
+      <w:bookmarkStart w:id="33" w:name="_Toc192344509"/>
       <w:r>
         <w:rPr>
           <w:rFonts w:ascii="Times New Roman" w:hAnsi="Times New Roman" w:cs="Times New Roman"/>
@@ -9462,10 +9346,11 @@
           <w:sz w:val="24"/>
           <w:szCs w:val="24"/>
         </w:rPr>
+        <w:lastRenderedPageBreak/>
         <w:t>Gantt Chart (Project Timeline)</w:t>
       </w:r>
-      <w:bookmarkEnd w:id="30"/>
-      <w:bookmarkEnd w:id="31"/>
+      <w:bookmarkEnd w:id="32"/>
+      <w:bookmarkEnd w:id="33"/>
     </w:p>
     <w:p>
       <w:pPr>
@@ -9605,7 +9490,7 @@
           <w:u w:val="single"/>
         </w:rPr>
       </w:pPr>
-      <w:bookmarkStart w:id="32" w:name="_Toc192344542"/>
+      <w:bookmarkStart w:id="34" w:name="_Toc192344542"/>
       <w:r>
         <w:rPr>
           <w:b/>
@@ -9691,7 +9576,7 @@
         </w:rPr>
         <w:t>: Gantt Chart</w:t>
       </w:r>
-      <w:bookmarkEnd w:id="32"/>
+      <w:bookmarkEnd w:id="34"/>
     </w:p>
     <w:p>
       <w:pPr>
@@ -9707,8 +9592,8 @@
           <w:szCs w:val="28"/>
         </w:rPr>
       </w:pPr>
-      <w:bookmarkStart w:id="33" w:name="_Toc156536191"/>
-      <w:bookmarkStart w:id="34" w:name="_Toc192344510"/>
+      <w:bookmarkStart w:id="35" w:name="_Toc156536191"/>
+      <w:bookmarkStart w:id="36" w:name="_Toc192344510"/>
       <w:r>
         <w:rPr>
           <w:rFonts w:ascii="Times New Roman" w:hAnsi="Times New Roman" w:cs="Times New Roman"/>
@@ -9720,8 +9605,8 @@
         </w:rPr>
         <w:t>6. Expected Outcomes</w:t>
       </w:r>
-      <w:bookmarkEnd w:id="33"/>
-      <w:bookmarkEnd w:id="34"/>
+      <w:bookmarkEnd w:id="35"/>
+      <w:bookmarkEnd w:id="36"/>
       <w:r>
         <w:rPr>
           <w:rFonts w:ascii="Times New Roman" w:hAnsi="Times New Roman" w:cs="Times New Roman"/>
@@ -9743,7 +9628,7 @@
           <w:szCs w:val="24"/>
         </w:rPr>
       </w:pPr>
-      <w:bookmarkStart w:id="35" w:name="_Toc156536192"/>
+      <w:bookmarkStart w:id="37" w:name="_Toc156536192"/>
       <w:r>
         <w:rPr>
           <w:rFonts w:ascii="Times New Roman" w:hAnsi="Times New Roman" w:cs="Times New Roman"/>
@@ -9767,7 +9652,7 @@
           <w:szCs w:val="28"/>
         </w:rPr>
       </w:pPr>
-      <w:bookmarkStart w:id="36" w:name="_Toc192344511"/>
+      <w:bookmarkStart w:id="38" w:name="_Toc192344511"/>
       <w:r>
         <w:rPr>
           <w:rFonts w:ascii="Times New Roman" w:hAnsi="Times New Roman" w:cs="Times New Roman"/>
@@ -9779,8 +9664,8 @@
         </w:rPr>
         <w:t>7. References</w:t>
       </w:r>
-      <w:bookmarkEnd w:id="35"/>
-      <w:bookmarkEnd w:id="36"/>
+      <w:bookmarkEnd w:id="37"/>
+      <w:bookmarkEnd w:id="38"/>
     </w:p>
     <w:p>
       <w:pPr>
@@ -17190,7 +17075,7 @@
 </file>
 
 <file path=customXml/itemProps1.xml><?xml version="1.0" encoding="utf-8"?>
-<ds:datastoreItem xmlns:ds="http://schemas.openxmlformats.org/officeDocument/2006/customXml" ds:itemID="{14409AEE-D283-4223-A700-BD804D000F50}">
+<ds:datastoreItem xmlns:ds="http://schemas.openxmlformats.org/officeDocument/2006/customXml" ds:itemID="{B9257EB2-049A-4888-8AEB-3A564ED8FBE0}">
   <ds:schemaRefs>
     <ds:schemaRef ds:uri="http://schemas.openxmlformats.org/officeDocument/2006/bibliography"/>
   </ds:schemaRefs>

</xml_diff>